<commit_message>
Add explanations on labor market transitions and enhance graph theory documentation
</commit_message>
<xml_diff>
--- a/复杂网络与社交网络/社会经济网络.docx
+++ b/复杂网络与社交网络/社会经济网络.docx
@@ -206,262 +206,872 @@
           <w:lang w:val="en-US" w:eastAsia="zh-CN"/>
         </w:rPr>
       </w:pPr>
+    </w:p>
+    <w:p>
+      <w:pPr>
+        <w:rPr>
+          <w:rFonts w:hint="eastAsia"/>
+          <w:b w:val="0"/>
+          <w:bCs w:val="0"/>
+          <w:lang w:val="en-US" w:eastAsia="zh-CN"/>
+        </w:rPr>
+      </w:pPr>
+      <w:r>
+        <w:rPr>
+          <w:rFonts w:hint="eastAsia"/>
+          <w:b w:val="0"/>
+          <w:bCs w:val="0"/>
+          <w:lang w:val="en-US" w:eastAsia="zh-CN"/>
+        </w:rPr>
+        <w:t>两个节点之间的联系以及可能发展的联系</w:t>
+      </w:r>
+    </w:p>
+    <w:p>
+      <w:pPr>
+        <w:rPr>
+          <w:rFonts w:hint="eastAsia"/>
+          <w:b w:val="0"/>
+          <w:bCs w:val="0"/>
+          <w:lang w:val="en-US" w:eastAsia="zh-CN"/>
+        </w:rPr>
+      </w:pPr>
+      <w:r>
+        <w:rPr>
+          <w:rFonts w:hint="eastAsia"/>
+          <w:b w:val="0"/>
+          <w:bCs w:val="0"/>
+          <w:lang w:val="en-US" w:eastAsia="zh-CN"/>
+        </w:rPr>
+        <w:t>特殊的链接预测--推荐系统</w:t>
+      </w:r>
+    </w:p>
+    <w:p>
+      <w:pPr>
+        <w:rPr>
+          <w:rFonts w:hint="eastAsia"/>
+          <w:b w:val="0"/>
+          <w:bCs w:val="0"/>
+          <w:lang w:val="en-US" w:eastAsia="zh-CN"/>
+        </w:rPr>
+      </w:pPr>
+      <w:r>
+        <w:rPr>
+          <w:rFonts w:hint="eastAsia"/>
+          <w:b w:val="0"/>
+          <w:bCs w:val="0"/>
+          <w:lang w:val="en-US" w:eastAsia="zh-CN"/>
+        </w:rPr>
+        <w:t>社区划分以及社区检测以及发现</w:t>
+      </w:r>
+    </w:p>
+    <w:p>
+      <w:pPr>
+        <w:rPr>
+          <w:rFonts w:hint="eastAsia"/>
+          <w:b w:val="0"/>
+          <w:bCs w:val="0"/>
+          <w:lang w:val="en-US" w:eastAsia="zh-CN"/>
+        </w:rPr>
+      </w:pPr>
+    </w:p>
+    <w:p>
+      <w:pPr>
+        <w:rPr>
+          <w:rFonts w:hint="eastAsia"/>
+          <w:b w:val="0"/>
+          <w:bCs w:val="0"/>
+          <w:lang w:val="en-US" w:eastAsia="zh-CN"/>
+        </w:rPr>
+      </w:pPr>
+      <w:r>
+        <w:rPr>
+          <w:rFonts w:hint="eastAsia"/>
+          <w:b w:val="0"/>
+          <w:bCs w:val="0"/>
+          <w:lang w:val="en-US" w:eastAsia="zh-CN"/>
+        </w:rPr>
+        <w:t>课程模块：</w:t>
+      </w:r>
+    </w:p>
+    <w:p>
+      <w:pPr>
+        <w:rPr>
+          <w:rFonts w:hint="eastAsia"/>
+          <w:b w:val="0"/>
+          <w:bCs w:val="0"/>
+          <w:highlight w:val="yellow"/>
+          <w:lang w:val="en-US" w:eastAsia="zh-CN"/>
+        </w:rPr>
+      </w:pPr>
+      <w:r>
+        <w:rPr>
+          <w:rFonts w:hint="eastAsia"/>
+          <w:b w:val="0"/>
+          <w:bCs w:val="0"/>
+          <w:highlight w:val="yellow"/>
+          <w:lang w:val="en-US" w:eastAsia="zh-CN"/>
+        </w:rPr>
+        <w:t>图论与网络属性</w:t>
+      </w:r>
+    </w:p>
+    <w:p>
+      <w:pPr>
+        <w:rPr>
+          <w:rFonts w:hint="eastAsia"/>
+          <w:b w:val="0"/>
+          <w:bCs w:val="0"/>
+          <w:highlight w:val="yellow"/>
+          <w:lang w:val="en-US" w:eastAsia="zh-CN"/>
+        </w:rPr>
+      </w:pPr>
+      <w:r>
+        <w:rPr>
+          <w:rFonts w:hint="eastAsia"/>
+          <w:b w:val="0"/>
+          <w:bCs w:val="0"/>
+          <w:highlight w:val="yellow"/>
+          <w:lang w:val="en-US" w:eastAsia="zh-CN"/>
+        </w:rPr>
+        <w:t>社会选择与社会影响</w:t>
+      </w:r>
+    </w:p>
+    <w:p>
+      <w:pPr>
+        <w:rPr>
+          <w:rFonts w:hint="eastAsia"/>
+          <w:b w:val="0"/>
+          <w:bCs w:val="0"/>
+          <w:highlight w:val="yellow"/>
+          <w:lang w:val="en-US" w:eastAsia="zh-CN"/>
+        </w:rPr>
+      </w:pPr>
+      <w:r>
+        <w:rPr>
+          <w:rFonts w:hint="eastAsia"/>
+          <w:b w:val="0"/>
+          <w:bCs w:val="0"/>
+          <w:highlight w:val="yellow"/>
+          <w:lang w:val="en-US" w:eastAsia="zh-CN"/>
+        </w:rPr>
+        <w:t>链接分析以及网络搜索</w:t>
+      </w:r>
+    </w:p>
+    <w:p>
+      <w:pPr>
+        <w:rPr>
+          <w:rFonts w:hint="eastAsia"/>
+          <w:b w:val="0"/>
+          <w:bCs w:val="0"/>
+          <w:highlight w:val="yellow"/>
+          <w:lang w:val="en-US" w:eastAsia="zh-CN"/>
+        </w:rPr>
+      </w:pPr>
+      <w:r>
+        <w:rPr>
+          <w:rFonts w:hint="eastAsia"/>
+          <w:b w:val="0"/>
+          <w:bCs w:val="0"/>
+          <w:highlight w:val="yellow"/>
+          <w:lang w:val="en-US" w:eastAsia="zh-CN"/>
+        </w:rPr>
+        <w:t>从众行为和事物的流行性</w:t>
+      </w:r>
+    </w:p>
+    <w:p>
+      <w:pPr>
+        <w:rPr>
+          <w:rFonts w:hint="eastAsia"/>
+          <w:b w:val="0"/>
+          <w:bCs w:val="0"/>
+          <w:highlight w:val="yellow"/>
+          <w:lang w:val="en-US" w:eastAsia="zh-CN"/>
+        </w:rPr>
+      </w:pPr>
+      <w:r>
+        <w:rPr>
+          <w:rFonts w:hint="eastAsia"/>
+          <w:b w:val="0"/>
+          <w:bCs w:val="0"/>
+          <w:highlight w:val="yellow"/>
+          <w:lang w:val="en-US" w:eastAsia="zh-CN"/>
+        </w:rPr>
+        <w:t>新事物在网络中的扩散</w:t>
+      </w:r>
+    </w:p>
+    <w:p>
+      <w:pPr>
+        <w:rPr>
+          <w:rFonts w:hint="eastAsia"/>
+          <w:b w:val="0"/>
+          <w:bCs w:val="0"/>
+          <w:highlight w:val="yellow"/>
+          <w:lang w:val="en-US" w:eastAsia="zh-CN"/>
+        </w:rPr>
+      </w:pPr>
+      <w:r>
+        <w:rPr>
+          <w:rFonts w:hint="eastAsia"/>
+          <w:b w:val="0"/>
+          <w:bCs w:val="0"/>
+          <w:highlight w:val="yellow"/>
+          <w:lang w:val="en-US" w:eastAsia="zh-CN"/>
+        </w:rPr>
+        <w:t>给予概率的流行病模型</w:t>
+      </w:r>
+    </w:p>
+    <w:p>
+      <w:pPr>
+        <w:rPr>
+          <w:rFonts w:hint="eastAsia"/>
+          <w:b w:val="0"/>
+          <w:bCs w:val="0"/>
+          <w:highlight w:val="yellow"/>
+          <w:lang w:val="en-US" w:eastAsia="zh-CN"/>
+        </w:rPr>
+      </w:pPr>
+      <w:r>
+        <w:rPr>
+          <w:rFonts w:hint="eastAsia"/>
+          <w:b w:val="0"/>
+          <w:bCs w:val="0"/>
+          <w:highlight w:val="yellow"/>
+          <w:lang w:val="en-US" w:eastAsia="zh-CN"/>
+        </w:rPr>
+        <w:t>节点影响力</w:t>
+      </w:r>
+    </w:p>
+    <w:p>
+      <w:pPr>
+        <w:rPr>
+          <w:rFonts w:hint="eastAsia"/>
+          <w:b w:val="0"/>
+          <w:bCs w:val="0"/>
+          <w:highlight w:val="yellow"/>
+          <w:lang w:val="en-US" w:eastAsia="zh-CN"/>
+        </w:rPr>
+      </w:pPr>
+      <w:r>
+        <w:rPr>
+          <w:rFonts w:hint="eastAsia"/>
+          <w:b w:val="0"/>
+          <w:bCs w:val="0"/>
+          <w:highlight w:val="yellow"/>
+          <w:lang w:val="en-US" w:eastAsia="zh-CN"/>
+        </w:rPr>
+        <w:t>链接预测</w:t>
+      </w:r>
+    </w:p>
+    <w:p>
+      <w:pPr>
+        <w:rPr>
+          <w:rFonts w:hint="eastAsia"/>
+          <w:b w:val="0"/>
+          <w:bCs w:val="0"/>
+          <w:highlight w:val="yellow"/>
+          <w:lang w:val="en-US" w:eastAsia="zh-CN"/>
+        </w:rPr>
+      </w:pPr>
+    </w:p>
+    <w:p>
+      <w:pPr>
+        <w:numPr>
+          <w:ilvl w:val="0"/>
+          <w:numId w:val="1"/>
+        </w:numPr>
+        <w:rPr>
+          <w:rFonts w:hint="eastAsia"/>
+          <w:b w:val="0"/>
+          <w:bCs w:val="0"/>
+          <w:sz w:val="28"/>
+          <w:szCs w:val="36"/>
+          <w:lang w:val="en-US" w:eastAsia="zh-CN"/>
+        </w:rPr>
+      </w:pPr>
+      <w:r>
+        <w:rPr>
+          <w:rFonts w:hint="eastAsia"/>
+          <w:b w:val="0"/>
+          <w:bCs w:val="0"/>
+          <w:sz w:val="28"/>
+          <w:szCs w:val="36"/>
+          <w:lang w:val="en-US" w:eastAsia="zh-CN"/>
+        </w:rPr>
+        <w:t>图论</w:t>
+      </w:r>
+    </w:p>
+    <w:p>
+      <w:pPr>
+        <w:jc w:val="center"/>
+      </w:pPr>
+      <w:r>
+        <w:drawing>
+          <wp:inline distT="0" distB="0" distL="114300" distR="114300">
+            <wp:extent cx="3387725" cy="1950085"/>
+            <wp:effectExtent l="0" t="0" r="3175" b="12065"/>
+            <wp:docPr id="1" name="图片 1"/>
+            <wp:cNvGraphicFramePr>
+              <a:graphicFrameLocks xmlns:a="http://schemas.openxmlformats.org/drawingml/2006/main" noChangeAspect="1"/>
+            </wp:cNvGraphicFramePr>
+            <a:graphic xmlns:a="http://schemas.openxmlformats.org/drawingml/2006/main">
+              <a:graphicData uri="http://schemas.openxmlformats.org/drawingml/2006/picture">
+                <pic:pic xmlns:pic="http://schemas.openxmlformats.org/drawingml/2006/picture">
+                  <pic:nvPicPr>
+                    <pic:cNvPr id="1" name="图片 1"/>
+                    <pic:cNvPicPr>
+                      <a:picLocks noChangeAspect="1"/>
+                    </pic:cNvPicPr>
+                  </pic:nvPicPr>
+                  <pic:blipFill>
+                    <a:blip r:embed="rId4"/>
+                    <a:stretch>
+                      <a:fillRect/>
+                    </a:stretch>
+                  </pic:blipFill>
+                  <pic:spPr>
+                    <a:xfrm>
+                      <a:off x="0" y="0"/>
+                      <a:ext cx="3387725" cy="1950085"/>
+                    </a:xfrm>
+                    <a:prstGeom prst="rect">
+                      <a:avLst/>
+                    </a:prstGeom>
+                    <a:noFill/>
+                    <a:ln>
+                      <a:noFill/>
+                    </a:ln>
+                  </pic:spPr>
+                </pic:pic>
+              </a:graphicData>
+            </a:graphic>
+          </wp:inline>
+        </w:drawing>
+      </w:r>
+    </w:p>
+    <w:p>
+      <w:pPr>
+        <w:jc w:val="both"/>
+        <w:rPr>
+          <w:rFonts w:hint="eastAsia"/>
+          <w:lang w:val="en-US" w:eastAsia="zh-CN"/>
+        </w:rPr>
+      </w:pPr>
+      <w:r>
+        <w:rPr>
+          <w:rFonts w:hint="eastAsia"/>
+          <w:lang w:val="en-US" w:eastAsia="zh-CN"/>
+        </w:rPr>
+        <w:t>其中分别表示为无向无权网络,有向无权网络,无向有权网络以及自连接网络.</w:t>
+      </w:r>
+    </w:p>
+    <w:p>
+      <w:pPr>
+        <w:jc w:val="both"/>
+        <w:rPr>
+          <w:rFonts w:hint="eastAsia"/>
+          <w:b w:val="0"/>
+          <w:bCs w:val="0"/>
+          <w:lang w:val="en-US" w:eastAsia="zh-CN"/>
+        </w:rPr>
+      </w:pPr>
+      <w:r>
+        <w:rPr>
+          <w:rFonts w:hint="eastAsia"/>
+          <w:lang w:val="en-US" w:eastAsia="zh-CN"/>
+        </w:rPr>
+        <w:t>分别注意其中的矩阵表示.无向表示双向</w:t>
+      </w:r>
+      <w:r>
+        <w:rPr>
+          <w:rFonts w:hint="eastAsia"/>
+          <w:b w:val="0"/>
+          <w:bCs w:val="0"/>
+          <w:lang w:val="en-US" w:eastAsia="zh-CN"/>
+        </w:rPr>
+        <w:t>。注意其中的加权网络的权重是需要表示出来的。</w:t>
+      </w:r>
+    </w:p>
+    <w:p>
+      <w:pPr>
+        <w:jc w:val="both"/>
+        <w:rPr>
+          <w:rFonts w:hint="default"/>
+          <w:b w:val="0"/>
+          <w:bCs w:val="0"/>
+          <w:lang w:val="en-US" w:eastAsia="zh-CN"/>
+        </w:rPr>
+      </w:pPr>
+    </w:p>
+    <w:p>
+      <w:pPr>
+        <w:jc w:val="both"/>
+        <w:rPr>
+          <w:rFonts w:hint="default"/>
+          <w:b w:val="0"/>
+          <w:bCs w:val="0"/>
+          <w:lang w:val="en-US" w:eastAsia="zh-CN"/>
+        </w:rPr>
+      </w:pPr>
+    </w:p>
+    <w:p>
+      <w:pPr>
+        <w:jc w:val="center"/>
+      </w:pPr>
+      <w:r>
+        <w:drawing>
+          <wp:inline distT="0" distB="0" distL="114300" distR="114300">
+            <wp:extent cx="3870960" cy="2186940"/>
+            <wp:effectExtent l="0" t="0" r="15240" b="3810"/>
+            <wp:docPr id="2" name="图片 2"/>
+            <wp:cNvGraphicFramePr>
+              <a:graphicFrameLocks xmlns:a="http://schemas.openxmlformats.org/drawingml/2006/main" noChangeAspect="1"/>
+            </wp:cNvGraphicFramePr>
+            <a:graphic xmlns:a="http://schemas.openxmlformats.org/drawingml/2006/main">
+              <a:graphicData uri="http://schemas.openxmlformats.org/drawingml/2006/picture">
+                <pic:pic xmlns:pic="http://schemas.openxmlformats.org/drawingml/2006/picture">
+                  <pic:nvPicPr>
+                    <pic:cNvPr id="2" name="图片 2"/>
+                    <pic:cNvPicPr>
+                      <a:picLocks noChangeAspect="1"/>
+                    </pic:cNvPicPr>
+                  </pic:nvPicPr>
+                  <pic:blipFill>
+                    <a:blip r:embed="rId5"/>
+                    <a:stretch>
+                      <a:fillRect/>
+                    </a:stretch>
+                  </pic:blipFill>
+                  <pic:spPr>
+                    <a:xfrm>
+                      <a:off x="0" y="0"/>
+                      <a:ext cx="3870960" cy="2186940"/>
+                    </a:xfrm>
+                    <a:prstGeom prst="rect">
+                      <a:avLst/>
+                    </a:prstGeom>
+                    <a:noFill/>
+                    <a:ln>
+                      <a:noFill/>
+                    </a:ln>
+                  </pic:spPr>
+                </pic:pic>
+              </a:graphicData>
+            </a:graphic>
+          </wp:inline>
+        </w:drawing>
+      </w:r>
+    </w:p>
+    <w:p>
+      <w:pPr>
+        <w:jc w:val="center"/>
+      </w:pPr>
+      <w:r>
+        <w:drawing>
+          <wp:inline distT="0" distB="0" distL="114300" distR="114300">
+            <wp:extent cx="3438525" cy="2162175"/>
+            <wp:effectExtent l="0" t="0" r="9525" b="9525"/>
+            <wp:docPr id="3" name="图片 3"/>
+            <wp:cNvGraphicFramePr>
+              <a:graphicFrameLocks xmlns:a="http://schemas.openxmlformats.org/drawingml/2006/main" noChangeAspect="1"/>
+            </wp:cNvGraphicFramePr>
+            <a:graphic xmlns:a="http://schemas.openxmlformats.org/drawingml/2006/main">
+              <a:graphicData uri="http://schemas.openxmlformats.org/drawingml/2006/picture">
+                <pic:pic xmlns:pic="http://schemas.openxmlformats.org/drawingml/2006/picture">
+                  <pic:nvPicPr>
+                    <pic:cNvPr id="3" name="图片 3"/>
+                    <pic:cNvPicPr>
+                      <a:picLocks noChangeAspect="1"/>
+                    </pic:cNvPicPr>
+                  </pic:nvPicPr>
+                  <pic:blipFill>
+                    <a:blip r:embed="rId6"/>
+                    <a:stretch>
+                      <a:fillRect/>
+                    </a:stretch>
+                  </pic:blipFill>
+                  <pic:spPr>
+                    <a:xfrm>
+                      <a:off x="0" y="0"/>
+                      <a:ext cx="3438525" cy="2162175"/>
+                    </a:xfrm>
+                    <a:prstGeom prst="rect">
+                      <a:avLst/>
+                    </a:prstGeom>
+                    <a:noFill/>
+                    <a:ln>
+                      <a:noFill/>
+                    </a:ln>
+                  </pic:spPr>
+                </pic:pic>
+              </a:graphicData>
+            </a:graphic>
+          </wp:inline>
+        </w:drawing>
+      </w:r>
+    </w:p>
+    <w:p>
+      <w:pPr>
+        <w:jc w:val="center"/>
+      </w:pPr>
+      <w:r>
+        <w:drawing>
+          <wp:inline distT="0" distB="0" distL="114300" distR="114300">
+            <wp:extent cx="3502660" cy="2218055"/>
+            <wp:effectExtent l="0" t="0" r="2540" b="10795"/>
+            <wp:docPr id="4" name="图片 4"/>
+            <wp:cNvGraphicFramePr>
+              <a:graphicFrameLocks xmlns:a="http://schemas.openxmlformats.org/drawingml/2006/main" noChangeAspect="1"/>
+            </wp:cNvGraphicFramePr>
+            <a:graphic xmlns:a="http://schemas.openxmlformats.org/drawingml/2006/main">
+              <a:graphicData uri="http://schemas.openxmlformats.org/drawingml/2006/picture">
+                <pic:pic xmlns:pic="http://schemas.openxmlformats.org/drawingml/2006/picture">
+                  <pic:nvPicPr>
+                    <pic:cNvPr id="4" name="图片 4"/>
+                    <pic:cNvPicPr>
+                      <a:picLocks noChangeAspect="1"/>
+                    </pic:cNvPicPr>
+                  </pic:nvPicPr>
+                  <pic:blipFill>
+                    <a:blip r:embed="rId7"/>
+                    <a:stretch>
+                      <a:fillRect/>
+                    </a:stretch>
+                  </pic:blipFill>
+                  <pic:spPr>
+                    <a:xfrm>
+                      <a:off x="0" y="0"/>
+                      <a:ext cx="3502660" cy="2218055"/>
+                    </a:xfrm>
+                    <a:prstGeom prst="rect">
+                      <a:avLst/>
+                    </a:prstGeom>
+                    <a:noFill/>
+                    <a:ln>
+                      <a:noFill/>
+                    </a:ln>
+                  </pic:spPr>
+                </pic:pic>
+              </a:graphicData>
+            </a:graphic>
+          </wp:inline>
+        </w:drawing>
+      </w:r>
+    </w:p>
+    <w:p>
+      <w:pPr>
+        <w:jc w:val="both"/>
+        <w:rPr>
+          <w:rFonts w:hint="eastAsia"/>
+          <w:lang w:val="en-US" w:eastAsia="zh-CN"/>
+        </w:rPr>
+      </w:pPr>
+      <w:r>
+        <w:rPr>
+          <w:rFonts w:hint="eastAsia"/>
+          <w:lang w:val="en-US" w:eastAsia="zh-CN"/>
+        </w:rPr>
+        <w:t>注意联通网络的矩阵形式，不连通是形成了分块矩阵。</w:t>
+      </w:r>
+    </w:p>
+    <w:p>
+      <w:pPr>
+        <w:jc w:val="center"/>
+      </w:pPr>
+      <w:r>
+        <w:drawing>
+          <wp:inline distT="0" distB="0" distL="114300" distR="114300">
+            <wp:extent cx="3422650" cy="2178685"/>
+            <wp:effectExtent l="0" t="0" r="6350" b="12065"/>
+            <wp:docPr id="5" name="图片 5"/>
+            <wp:cNvGraphicFramePr>
+              <a:graphicFrameLocks xmlns:a="http://schemas.openxmlformats.org/drawingml/2006/main" noChangeAspect="1"/>
+            </wp:cNvGraphicFramePr>
+            <a:graphic xmlns:a="http://schemas.openxmlformats.org/drawingml/2006/main">
+              <a:graphicData uri="http://schemas.openxmlformats.org/drawingml/2006/picture">
+                <pic:pic xmlns:pic="http://schemas.openxmlformats.org/drawingml/2006/picture">
+                  <pic:nvPicPr>
+                    <pic:cNvPr id="5" name="图片 5"/>
+                    <pic:cNvPicPr>
+                      <a:picLocks noChangeAspect="1"/>
+                    </pic:cNvPicPr>
+                  </pic:nvPicPr>
+                  <pic:blipFill>
+                    <a:blip r:embed="rId8"/>
+                    <a:stretch>
+                      <a:fillRect/>
+                    </a:stretch>
+                  </pic:blipFill>
+                  <pic:spPr>
+                    <a:xfrm>
+                      <a:off x="0" y="0"/>
+                      <a:ext cx="3422650" cy="2178685"/>
+                    </a:xfrm>
+                    <a:prstGeom prst="rect">
+                      <a:avLst/>
+                    </a:prstGeom>
+                    <a:noFill/>
+                    <a:ln>
+                      <a:noFill/>
+                    </a:ln>
+                  </pic:spPr>
+                </pic:pic>
+              </a:graphicData>
+            </a:graphic>
+          </wp:inline>
+        </w:drawing>
+      </w:r>
+    </w:p>
+    <w:p>
+      <w:pPr>
+        <w:jc w:val="center"/>
+        <w:rPr>
+          <w:rFonts w:hint="eastAsia"/>
+          <w:lang w:val="en-US" w:eastAsia="zh-CN"/>
+        </w:rPr>
+      </w:pPr>
+      <w:r>
+        <w:rPr>
+          <w:rFonts w:hint="eastAsia"/>
+          <w:lang w:val="en-US" w:eastAsia="zh-CN"/>
+        </w:rPr>
+        <w:t>其中除了L的其他数字公式表示最大的邻居节点的最大的连边数量就是度</w:t>
+      </w:r>
+    </w:p>
+    <w:p>
+      <w:pPr>
+        <w:numPr>
+          <w:ilvl w:val="0"/>
+          <w:numId w:val="1"/>
+        </w:numPr>
+        <w:rPr>
+          <w:rFonts w:hint="default"/>
+          <w:b w:val="0"/>
+          <w:bCs w:val="0"/>
+          <w:sz w:val="28"/>
+          <w:szCs w:val="36"/>
+          <w:lang w:val="en-US" w:eastAsia="zh-CN"/>
+        </w:rPr>
+      </w:pPr>
+      <w:r>
+        <w:rPr>
+          <w:rFonts w:hint="eastAsia"/>
+          <w:b w:val="0"/>
+          <w:bCs w:val="0"/>
+          <w:sz w:val="28"/>
+          <w:szCs w:val="36"/>
+          <w:lang w:val="en-US" w:eastAsia="zh-CN"/>
+        </w:rPr>
+        <w:t>网络的基本静态特征</w:t>
+      </w:r>
+    </w:p>
+    <w:p>
+      <w:pPr>
+        <w:jc w:val="center"/>
+      </w:pPr>
+      <w:r>
+        <w:drawing>
+          <wp:inline distT="0" distB="0" distL="114300" distR="114300">
+            <wp:extent cx="3855720" cy="2292985"/>
+            <wp:effectExtent l="0" t="0" r="11430" b="12065"/>
+            <wp:docPr id="6" name="图片 6"/>
+            <wp:cNvGraphicFramePr>
+              <a:graphicFrameLocks xmlns:a="http://schemas.openxmlformats.org/drawingml/2006/main" noChangeAspect="1"/>
+            </wp:cNvGraphicFramePr>
+            <a:graphic xmlns:a="http://schemas.openxmlformats.org/drawingml/2006/main">
+              <a:graphicData uri="http://schemas.openxmlformats.org/drawingml/2006/picture">
+                <pic:pic xmlns:pic="http://schemas.openxmlformats.org/drawingml/2006/picture">
+                  <pic:nvPicPr>
+                    <pic:cNvPr id="6" name="图片 6"/>
+                    <pic:cNvPicPr>
+                      <a:picLocks noChangeAspect="1"/>
+                    </pic:cNvPicPr>
+                  </pic:nvPicPr>
+                  <pic:blipFill>
+                    <a:blip r:embed="rId9"/>
+                    <a:stretch>
+                      <a:fillRect/>
+                    </a:stretch>
+                  </pic:blipFill>
+                  <pic:spPr>
+                    <a:xfrm>
+                      <a:off x="0" y="0"/>
+                      <a:ext cx="3855720" cy="2292985"/>
+                    </a:xfrm>
+                    <a:prstGeom prst="rect">
+                      <a:avLst/>
+                    </a:prstGeom>
+                    <a:noFill/>
+                    <a:ln>
+                      <a:noFill/>
+                    </a:ln>
+                  </pic:spPr>
+                </pic:pic>
+              </a:graphicData>
+            </a:graphic>
+          </wp:inline>
+        </w:drawing>
+      </w:r>
+    </w:p>
+    <w:p>
+      <w:pPr>
+        <w:jc w:val="center"/>
+      </w:pPr>
+      <w:r>
+        <w:drawing>
+          <wp:inline distT="0" distB="0" distL="114300" distR="114300">
+            <wp:extent cx="3552825" cy="2143125"/>
+            <wp:effectExtent l="0" t="0" r="9525" b="9525"/>
+            <wp:docPr id="7" name="图片 7"/>
+            <wp:cNvGraphicFramePr>
+              <a:graphicFrameLocks xmlns:a="http://schemas.openxmlformats.org/drawingml/2006/main" noChangeAspect="1"/>
+            </wp:cNvGraphicFramePr>
+            <a:graphic xmlns:a="http://schemas.openxmlformats.org/drawingml/2006/main">
+              <a:graphicData uri="http://schemas.openxmlformats.org/drawingml/2006/picture">
+                <pic:pic xmlns:pic="http://schemas.openxmlformats.org/drawingml/2006/picture">
+                  <pic:nvPicPr>
+                    <pic:cNvPr id="7" name="图片 7"/>
+                    <pic:cNvPicPr>
+                      <a:picLocks noChangeAspect="1"/>
+                    </pic:cNvPicPr>
+                  </pic:nvPicPr>
+                  <pic:blipFill>
+                    <a:blip r:embed="rId10"/>
+                    <a:stretch>
+                      <a:fillRect/>
+                    </a:stretch>
+                  </pic:blipFill>
+                  <pic:spPr>
+                    <a:xfrm>
+                      <a:off x="0" y="0"/>
+                      <a:ext cx="3552825" cy="2143125"/>
+                    </a:xfrm>
+                    <a:prstGeom prst="rect">
+                      <a:avLst/>
+                    </a:prstGeom>
+                    <a:noFill/>
+                    <a:ln>
+                      <a:noFill/>
+                    </a:ln>
+                  </pic:spPr>
+                </pic:pic>
+              </a:graphicData>
+            </a:graphic>
+          </wp:inline>
+        </w:drawing>
+      </w:r>
+    </w:p>
+    <w:p>
+      <w:pPr>
+        <w:jc w:val="center"/>
+      </w:pPr>
+      <w:r>
+        <w:drawing>
+          <wp:inline distT="0" distB="0" distL="114300" distR="114300">
+            <wp:extent cx="3362960" cy="2273300"/>
+            <wp:effectExtent l="0" t="0" r="8890" b="12700"/>
+            <wp:docPr id="8" name="图片 8"/>
+            <wp:cNvGraphicFramePr>
+              <a:graphicFrameLocks xmlns:a="http://schemas.openxmlformats.org/drawingml/2006/main" noChangeAspect="1"/>
+            </wp:cNvGraphicFramePr>
+            <a:graphic xmlns:a="http://schemas.openxmlformats.org/drawingml/2006/main">
+              <a:graphicData uri="http://schemas.openxmlformats.org/drawingml/2006/picture">
+                <pic:pic xmlns:pic="http://schemas.openxmlformats.org/drawingml/2006/picture">
+                  <pic:nvPicPr>
+                    <pic:cNvPr id="8" name="图片 8"/>
+                    <pic:cNvPicPr>
+                      <a:picLocks noChangeAspect="1"/>
+                    </pic:cNvPicPr>
+                  </pic:nvPicPr>
+                  <pic:blipFill>
+                    <a:blip r:embed="rId11"/>
+                    <a:stretch>
+                      <a:fillRect/>
+                    </a:stretch>
+                  </pic:blipFill>
+                  <pic:spPr>
+                    <a:xfrm>
+                      <a:off x="0" y="0"/>
+                      <a:ext cx="3362960" cy="2273300"/>
+                    </a:xfrm>
+                    <a:prstGeom prst="rect">
+                      <a:avLst/>
+                    </a:prstGeom>
+                    <a:noFill/>
+                    <a:ln>
+                      <a:noFill/>
+                    </a:ln>
+                  </pic:spPr>
+                </pic:pic>
+              </a:graphicData>
+            </a:graphic>
+          </wp:inline>
+        </w:drawing>
+      </w:r>
+    </w:p>
+    <w:p>
+      <w:pPr>
+        <w:jc w:val="center"/>
+      </w:pPr>
+      <w:r>
+        <w:drawing>
+          <wp:inline distT="0" distB="0" distL="114300" distR="114300">
+            <wp:extent cx="3312795" cy="2055495"/>
+            <wp:effectExtent l="0" t="0" r="1905" b="1905"/>
+            <wp:docPr id="9" name="图片 9"/>
+            <wp:cNvGraphicFramePr>
+              <a:graphicFrameLocks xmlns:a="http://schemas.openxmlformats.org/drawingml/2006/main" noChangeAspect="1"/>
+            </wp:cNvGraphicFramePr>
+            <a:graphic xmlns:a="http://schemas.openxmlformats.org/drawingml/2006/main">
+              <a:graphicData uri="http://schemas.openxmlformats.org/drawingml/2006/picture">
+                <pic:pic xmlns:pic="http://schemas.openxmlformats.org/drawingml/2006/picture">
+                  <pic:nvPicPr>
+                    <pic:cNvPr id="9" name="图片 9"/>
+                    <pic:cNvPicPr>
+                      <a:picLocks noChangeAspect="1"/>
+                    </pic:cNvPicPr>
+                  </pic:nvPicPr>
+                  <pic:blipFill>
+                    <a:blip r:embed="rId12"/>
+                    <a:stretch>
+                      <a:fillRect/>
+                    </a:stretch>
+                  </pic:blipFill>
+                  <pic:spPr>
+                    <a:xfrm>
+                      <a:off x="0" y="0"/>
+                      <a:ext cx="3312795" cy="2055495"/>
+                    </a:xfrm>
+                    <a:prstGeom prst="rect">
+                      <a:avLst/>
+                    </a:prstGeom>
+                    <a:noFill/>
+                    <a:ln>
+                      <a:noFill/>
+                    </a:ln>
+                  </pic:spPr>
+                </pic:pic>
+              </a:graphicData>
+            </a:graphic>
+          </wp:inline>
+        </w:drawing>
+      </w:r>
+    </w:p>
+    <w:p>
+      <w:pPr>
+        <w:jc w:val="center"/>
+        <w:rPr>
+          <w:rFonts w:hint="default" w:eastAsiaTheme="minorEastAsia"/>
+          <w:lang w:val="en-US" w:eastAsia="zh-CN"/>
+        </w:rPr>
+      </w:pPr>
+      <w:r>
+        <w:rPr>
+          <w:rFonts w:hint="eastAsia"/>
+          <w:lang w:val="en-US" w:eastAsia="zh-CN"/>
+        </w:rPr>
+        <w:t>Possion分布是离散分布，同时和正态长得差不多</w:t>
+      </w:r>
       <w:bookmarkStart w:id="0" w:name="_GoBack"/>
       <w:bookmarkEnd w:id="0"/>
-    </w:p>
-    <w:p>
-      <w:pPr>
-        <w:rPr>
-          <w:rFonts w:hint="eastAsia"/>
-          <w:b w:val="0"/>
-          <w:bCs w:val="0"/>
-          <w:lang w:val="en-US" w:eastAsia="zh-CN"/>
-        </w:rPr>
-      </w:pPr>
-      <w:r>
-        <w:rPr>
-          <w:rFonts w:hint="eastAsia"/>
-          <w:b w:val="0"/>
-          <w:bCs w:val="0"/>
-          <w:lang w:val="en-US" w:eastAsia="zh-CN"/>
-        </w:rPr>
-        <w:t>两个节点之间的联系以及可能发展的联系</w:t>
-      </w:r>
-    </w:p>
-    <w:p>
-      <w:pPr>
-        <w:rPr>
-          <w:rFonts w:hint="eastAsia"/>
-          <w:b w:val="0"/>
-          <w:bCs w:val="0"/>
-          <w:lang w:val="en-US" w:eastAsia="zh-CN"/>
-        </w:rPr>
-      </w:pPr>
-      <w:r>
-        <w:rPr>
-          <w:rFonts w:hint="eastAsia"/>
-          <w:b w:val="0"/>
-          <w:bCs w:val="0"/>
-          <w:lang w:val="en-US" w:eastAsia="zh-CN"/>
-        </w:rPr>
-        <w:t>特殊的链接预测--推荐系统</w:t>
-      </w:r>
-    </w:p>
-    <w:p>
-      <w:pPr>
-        <w:rPr>
-          <w:rFonts w:hint="eastAsia"/>
-          <w:b w:val="0"/>
-          <w:bCs w:val="0"/>
-          <w:lang w:val="en-US" w:eastAsia="zh-CN"/>
-        </w:rPr>
-      </w:pPr>
-      <w:r>
-        <w:rPr>
-          <w:rFonts w:hint="eastAsia"/>
-          <w:b w:val="0"/>
-          <w:bCs w:val="0"/>
-          <w:lang w:val="en-US" w:eastAsia="zh-CN"/>
-        </w:rPr>
-        <w:t>社区划分以及社区检测以及发现</w:t>
-      </w:r>
-    </w:p>
-    <w:p>
-      <w:pPr>
-        <w:rPr>
-          <w:rFonts w:hint="eastAsia"/>
-          <w:b w:val="0"/>
-          <w:bCs w:val="0"/>
-          <w:lang w:val="en-US" w:eastAsia="zh-CN"/>
-        </w:rPr>
-      </w:pPr>
-    </w:p>
-    <w:p>
-      <w:pPr>
-        <w:rPr>
-          <w:rFonts w:hint="eastAsia"/>
-          <w:b w:val="0"/>
-          <w:bCs w:val="0"/>
-          <w:lang w:val="en-US" w:eastAsia="zh-CN"/>
-        </w:rPr>
-      </w:pPr>
-      <w:r>
-        <w:rPr>
-          <w:rFonts w:hint="eastAsia"/>
-          <w:b w:val="0"/>
-          <w:bCs w:val="0"/>
-          <w:lang w:val="en-US" w:eastAsia="zh-CN"/>
-        </w:rPr>
-        <w:t>课程模块：</w:t>
-      </w:r>
-    </w:p>
-    <w:p>
-      <w:pPr>
-        <w:rPr>
-          <w:rFonts w:hint="eastAsia"/>
-          <w:b w:val="0"/>
-          <w:bCs w:val="0"/>
-          <w:highlight w:val="yellow"/>
-          <w:lang w:val="en-US" w:eastAsia="zh-CN"/>
-        </w:rPr>
-      </w:pPr>
-      <w:r>
-        <w:rPr>
-          <w:rFonts w:hint="eastAsia"/>
-          <w:b w:val="0"/>
-          <w:bCs w:val="0"/>
-          <w:highlight w:val="yellow"/>
-          <w:lang w:val="en-US" w:eastAsia="zh-CN"/>
-        </w:rPr>
-        <w:t>图论与网络属性</w:t>
-      </w:r>
-    </w:p>
-    <w:p>
-      <w:pPr>
-        <w:rPr>
-          <w:rFonts w:hint="eastAsia"/>
-          <w:b w:val="0"/>
-          <w:bCs w:val="0"/>
-          <w:highlight w:val="yellow"/>
-          <w:lang w:val="en-US" w:eastAsia="zh-CN"/>
-        </w:rPr>
-      </w:pPr>
-      <w:r>
-        <w:rPr>
-          <w:rFonts w:hint="eastAsia"/>
-          <w:b w:val="0"/>
-          <w:bCs w:val="0"/>
-          <w:highlight w:val="yellow"/>
-          <w:lang w:val="en-US" w:eastAsia="zh-CN"/>
-        </w:rPr>
-        <w:t>社会选择与社会影响</w:t>
-      </w:r>
-    </w:p>
-    <w:p>
-      <w:pPr>
-        <w:rPr>
-          <w:rFonts w:hint="eastAsia"/>
-          <w:b w:val="0"/>
-          <w:bCs w:val="0"/>
-          <w:highlight w:val="yellow"/>
-          <w:lang w:val="en-US" w:eastAsia="zh-CN"/>
-        </w:rPr>
-      </w:pPr>
-      <w:r>
-        <w:rPr>
-          <w:rFonts w:hint="eastAsia"/>
-          <w:b w:val="0"/>
-          <w:bCs w:val="0"/>
-          <w:highlight w:val="yellow"/>
-          <w:lang w:val="en-US" w:eastAsia="zh-CN"/>
-        </w:rPr>
-        <w:t>链接分析以及网络搜索</w:t>
-      </w:r>
-    </w:p>
-    <w:p>
-      <w:pPr>
-        <w:rPr>
-          <w:rFonts w:hint="eastAsia"/>
-          <w:b w:val="0"/>
-          <w:bCs w:val="0"/>
-          <w:highlight w:val="yellow"/>
-          <w:lang w:val="en-US" w:eastAsia="zh-CN"/>
-        </w:rPr>
-      </w:pPr>
-      <w:r>
-        <w:rPr>
-          <w:rFonts w:hint="eastAsia"/>
-          <w:b w:val="0"/>
-          <w:bCs w:val="0"/>
-          <w:highlight w:val="yellow"/>
-          <w:lang w:val="en-US" w:eastAsia="zh-CN"/>
-        </w:rPr>
-        <w:t>从众行为和事物的流行性</w:t>
-      </w:r>
-    </w:p>
-    <w:p>
-      <w:pPr>
-        <w:rPr>
-          <w:rFonts w:hint="eastAsia"/>
-          <w:b w:val="0"/>
-          <w:bCs w:val="0"/>
-          <w:highlight w:val="yellow"/>
-          <w:lang w:val="en-US" w:eastAsia="zh-CN"/>
-        </w:rPr>
-      </w:pPr>
-      <w:r>
-        <w:rPr>
-          <w:rFonts w:hint="eastAsia"/>
-          <w:b w:val="0"/>
-          <w:bCs w:val="0"/>
-          <w:highlight w:val="yellow"/>
-          <w:lang w:val="en-US" w:eastAsia="zh-CN"/>
-        </w:rPr>
-        <w:t>新事物在网络中的扩散</w:t>
-      </w:r>
-    </w:p>
-    <w:p>
-      <w:pPr>
-        <w:rPr>
-          <w:rFonts w:hint="eastAsia"/>
-          <w:b w:val="0"/>
-          <w:bCs w:val="0"/>
-          <w:highlight w:val="yellow"/>
-          <w:lang w:val="en-US" w:eastAsia="zh-CN"/>
-        </w:rPr>
-      </w:pPr>
-      <w:r>
-        <w:rPr>
-          <w:rFonts w:hint="eastAsia"/>
-          <w:b w:val="0"/>
-          <w:bCs w:val="0"/>
-          <w:highlight w:val="yellow"/>
-          <w:lang w:val="en-US" w:eastAsia="zh-CN"/>
-        </w:rPr>
-        <w:t>给予概率的流行病模型</w:t>
-      </w:r>
-    </w:p>
-    <w:p>
-      <w:pPr>
-        <w:rPr>
-          <w:rFonts w:hint="eastAsia"/>
-          <w:b w:val="0"/>
-          <w:bCs w:val="0"/>
-          <w:highlight w:val="yellow"/>
-          <w:lang w:val="en-US" w:eastAsia="zh-CN"/>
-        </w:rPr>
-      </w:pPr>
-      <w:r>
-        <w:rPr>
-          <w:rFonts w:hint="eastAsia"/>
-          <w:b w:val="0"/>
-          <w:bCs w:val="0"/>
-          <w:highlight w:val="yellow"/>
-          <w:lang w:val="en-US" w:eastAsia="zh-CN"/>
-        </w:rPr>
-        <w:t>节点影响力</w:t>
-      </w:r>
-    </w:p>
-    <w:p>
-      <w:pPr>
-        <w:rPr>
-          <w:rFonts w:hint="default"/>
-          <w:b w:val="0"/>
-          <w:bCs w:val="0"/>
-          <w:highlight w:val="yellow"/>
-          <w:lang w:val="en-US" w:eastAsia="zh-CN"/>
-        </w:rPr>
-      </w:pPr>
-      <w:r>
-        <w:rPr>
-          <w:rFonts w:hint="eastAsia"/>
-          <w:b w:val="0"/>
-          <w:bCs w:val="0"/>
-          <w:highlight w:val="yellow"/>
-          <w:lang w:val="en-US" w:eastAsia="zh-CN"/>
-        </w:rPr>
-        <w:t>链接预测</w:t>
-      </w:r>
     </w:p>
     <w:sectPr>
       <w:pgSz w:w="11906" w:h="16838"/>
@@ -471,6 +1081,30 @@
     </w:sectPr>
   </w:body>
 </w:document>
+</file>
+
+<file path=word/numbering.xml><?xml version="1.0" encoding="utf-8"?>
+<w:numbering xmlns:wpc="http://schemas.microsoft.com/office/word/2010/wordprocessingCanvas" xmlns:mc="http://schemas.openxmlformats.org/markup-compatibility/2006" xmlns:o="urn:schemas-microsoft-com:office:office" xmlns:r="http://schemas.openxmlformats.org/officeDocument/2006/relationships" xmlns:m="http://schemas.openxmlformats.org/officeDocument/2006/math" xmlns:v="urn:schemas-microsoft-com:vml" xmlns:wp14="http://schemas.microsoft.com/office/word/2010/wordprocessingDrawing" xmlns:wp="http://schemas.openxmlformats.org/drawingml/2006/wordprocessingDrawing" xmlns:w10="urn:schemas-microsoft-com:office:word" xmlns:w="http://schemas.openxmlformats.org/wordprocessingml/2006/main" xmlns:w14="http://schemas.microsoft.com/office/word/2010/wordml" xmlns:wpg="http://schemas.microsoft.com/office/word/2010/wordprocessingGroup" xmlns:wpi="http://schemas.microsoft.com/office/word/2010/wordprocessingInk" xmlns:wne="http://schemas.microsoft.com/office/word/2006/wordml" xmlns:wps="http://schemas.microsoft.com/office/word/2010/wordprocessingShape" xmlns:wpsCustomData="http://www.wps.cn/officeDocument/2013/wpsCustomData" mc:Ignorable="w14 wp14">
+  <w:abstractNum w:abstractNumId="0">
+    <w:nsid w:val="8DFD1700"/>
+    <w:multiLevelType w:val="singleLevel"/>
+    <w:tmpl w:val="8DFD1700"/>
+    <w:lvl w:ilvl="0" w:tentative="0">
+      <w:start w:val="1"/>
+      <w:numFmt w:val="decimal"/>
+      <w:lvlText w:val="%1."/>
+      <w:lvlJc w:val="left"/>
+      <w:pPr>
+        <w:tabs>
+          <w:tab w:val="left" w:pos="312"/>
+        </w:tabs>
+      </w:pPr>
+    </w:lvl>
+  </w:abstractNum>
+  <w:num w:numId="1">
+    <w:abstractNumId w:val="0"/>
+  </w:num>
+</w:numbering>
 </file>
 
 <file path=word/styles.xml><?xml version="1.0" encoding="utf-8"?>

</xml_diff>